<commit_message>
added more documentation and more informations in the benchmark windows
</commit_message>
<xml_diff>
--- a/Controller_Documentation.docx
+++ b/Controller_Documentation.docx
@@ -73,9 +73,18 @@
         </w:numPr>
       </w:pPr>
       <w:r>
+        <w:rPr>
+          <w:u w:val="single"/>
+        </w:rPr>
         <w:t>placeJobsFirstPlate</w:t>
       </w:r>
       <w:r>
+        <w:t xml:space="preserve"> </w:t>
+      </w:r>
+      <w:r>
+        <w:t>aufrufen</w:t>
+      </w:r>
+      <w:r>
         <w:t xml:space="preserve"> für Platte 1</w:t>
       </w:r>
     </w:p>
@@ -88,31 +97,13 @@
         </w:numPr>
       </w:pPr>
       <w:r>
-        <w:t xml:space="preserve">Speichert Ergebnisse </w:t>
-      </w:r>
-      <w:r>
-        <w:t>von</w:t>
-      </w:r>
-      <w:r>
-        <w:t xml:space="preserve"> </w:t>
-      </w:r>
-      <w:r>
-        <w:t>runPlateWithSorting</w:t>
-      </w:r>
-      <w:r>
-        <w:t xml:space="preserve"> </w:t>
-      </w:r>
-      <w:r>
-        <w:t xml:space="preserve">in </w:t>
-      </w:r>
-      <w:r>
-        <w:t>BenchmarkResult</w:t>
-      </w:r>
-      <w:r>
-        <w:t xml:space="preserve"> für Platte 1</w:t>
-      </w:r>
-      <w:r>
-        <w:t xml:space="preserve"> und öffnet dieses</w:t>
+        <w:rPr>
+          <w:u w:val="single"/>
+        </w:rPr>
+        <w:t>showBenchmarkResults</w:t>
+      </w:r>
+      <w:r>
+        <w:t xml:space="preserve"> aufrufen für Platte 1</w:t>
       </w:r>
     </w:p>
     <w:p>
@@ -124,8 +115,17 @@
         </w:numPr>
       </w:pPr>
       <w:r>
+        <w:rPr>
+          <w:u w:val="single"/>
+        </w:rPr>
         <w:t>generateFollowUpPlates</w:t>
       </w:r>
+      <w:r>
+        <w:t xml:space="preserve"> aufrufen</w:t>
+      </w:r>
+      <w:r>
+        <w:t xml:space="preserve"> für Platten 2, 3 etc.</w:t>
+      </w:r>
     </w:p>
     <w:p>
       <w:pPr>
@@ -134,9 +134,21 @@
           <w:ilvl w:val="0"/>
           <w:numId w:val="1"/>
         </w:numPr>
-      </w:pPr>
-      <w:r>
+        <w:rPr>
+          <w:u w:val="single"/>
+        </w:rPr>
+      </w:pPr>
+      <w:r>
+        <w:rPr>
+          <w:u w:val="single"/>
+        </w:rPr>
         <w:t>showSummaryOfJobSets</w:t>
+      </w:r>
+      <w:r>
+        <w:t xml:space="preserve"> aufrufen</w:t>
+      </w:r>
+      <w:r>
+        <w:t xml:space="preserve"> für die Ausgabe der besten Lösungenvorschläge</w:t>
       </w:r>
     </w:p>
     <w:p>
@@ -180,7 +192,16 @@
         <w:t>Schleife</w:t>
       </w:r>
       <w:r>
-        <w:t>: Ruft für jeden einzelnen Job Algorithm.placeJob auf</w:t>
+        <w:t xml:space="preserve">: Ruft für jeden einzelnen Job </w:t>
+      </w:r>
+      <w:r>
+        <w:rPr>
+          <w:u w:val="single"/>
+        </w:rPr>
+        <w:t>Algorithm.placeJob</w:t>
+      </w:r>
+      <w:r>
+        <w:t xml:space="preserve"> auf</w:t>
       </w:r>
     </w:p>
     <w:p>
@@ -201,13 +222,34 @@
         <w:t xml:space="preserve"> </w:t>
       </w:r>
       <w:r>
+        <w:rPr>
+          <w:u w:val="single"/>
+        </w:rPr>
         <w:t>buildUnplacedJobGroups</w:t>
       </w:r>
       <w:r>
         <w:t>. I</w:t>
       </w:r>
       <w:r>
-        <w:t>n BenchmarkResult speichern</w:t>
+        <w:t xml:space="preserve">n BenchmarkResult </w:t>
+      </w:r>
+      <w:r>
+        <w:t xml:space="preserve">mit </w:t>
+      </w:r>
+      <w:r>
+        <w:rPr>
+          <w:u w:val="single"/>
+        </w:rPr>
+        <w:t>buildBenchmarkResults</w:t>
+      </w:r>
+      <w:r>
+        <w:t xml:space="preserve"> </w:t>
+      </w:r>
+      <w:r>
+        <w:t>speichern</w:t>
+      </w:r>
+      <w:r>
+        <w:t>.</w:t>
       </w:r>
     </w:p>
     <w:p>
@@ -268,9 +310,15 @@
         <w:t xml:space="preserve">: </w:t>
       </w:r>
       <w:r>
-        <w:t xml:space="preserve">Erstellt für jedes Job-Set eine neue Platte und ruft </w:t>
-      </w:r>
-      <w:r>
+        <w:t xml:space="preserve">Erstellt </w:t>
+      </w:r>
+      <w:r>
+        <w:t xml:space="preserve">für jedes Job-Set eine neue Platte und ruft </w:t>
+      </w:r>
+      <w:r>
+        <w:rPr>
+          <w:u w:val="single"/>
+        </w:rPr>
         <w:t>processJobSetGroups</w:t>
       </w:r>
       <w:r>
@@ -319,14 +367,122 @@
       <w:r>
         <w:t xml:space="preserve"> für jedes Job-Set: </w:t>
       </w:r>
-      <w:r>
+    </w:p>
+    <w:p>
+      <w:pPr>
+        <w:pStyle w:val="Listenabsatz"/>
+        <w:numPr>
+          <w:ilvl w:val="1"/>
+          <w:numId w:val="1"/>
+        </w:numPr>
+      </w:pPr>
+      <w:r>
+        <w:rPr>
+          <w:u w:val="single"/>
+        </w:rPr>
         <w:t>placeLeftoverJobs</w:t>
       </w:r>
       <w:r>
         <w:t xml:space="preserve"> </w:t>
       </w:r>
       <w:r>
-        <w:t>aufrufen, Benchmark aktualisieren</w:t>
+        <w:t>aufrufen</w:t>
+      </w:r>
+    </w:p>
+    <w:p>
+      <w:pPr>
+        <w:pStyle w:val="Listenabsatz"/>
+        <w:numPr>
+          <w:ilvl w:val="1"/>
+          <w:numId w:val="1"/>
+        </w:numPr>
+      </w:pPr>
+      <w:r>
+        <w:t>Variablen für BenchmarkVisualizer setzen</w:t>
+      </w:r>
+      <w:r>
+        <w:t xml:space="preserve"> und Benchmark öffnen mit </w:t>
+      </w:r>
+      <w:r>
+        <w:rPr>
+          <w:u w:val="single"/>
+        </w:rPr>
+        <w:t>showBenchmarkResults</w:t>
+      </w:r>
+    </w:p>
+    <w:p>
+      <w:pPr>
+        <w:pStyle w:val="Listenabsatz"/>
+        <w:numPr>
+          <w:ilvl w:val="1"/>
+          <w:numId w:val="1"/>
+        </w:numPr>
+      </w:pPr>
+      <w:r>
+        <w:t>Benchmark für Platte 2 durchgehen und die besten Ergebnisse speichern (TODO: auslagern)</w:t>
+      </w:r>
+    </w:p>
+    <w:p>
+      <w:pPr>
+        <w:pStyle w:val="Listenabsatz"/>
+        <w:numPr>
+          <w:ilvl w:val="1"/>
+          <w:numId w:val="1"/>
+        </w:numPr>
+      </w:pPr>
+      <w:r>
+        <w:t xml:space="preserve">Job-Sets für die failedJobs erstellen mit </w:t>
+      </w:r>
+      <w:r>
+        <w:rPr>
+          <w:u w:val="single"/>
+        </w:rPr>
+        <w:t>buildUnplacedJobGroups</w:t>
+      </w:r>
+      <w:r>
+        <w:t>.</w:t>
+      </w:r>
+    </w:p>
+    <w:p>
+      <w:pPr>
+        <w:pStyle w:val="Listenabsatz"/>
+        <w:numPr>
+          <w:ilvl w:val="1"/>
+          <w:numId w:val="1"/>
+        </w:numPr>
+      </w:pPr>
+      <w:r>
+        <w:t>failedJobs, rootSetId und parentSetid für die nächste iteration (nächte Platte) von generateFollowUpPlates speichern.</w:t>
+      </w:r>
+    </w:p>
+    <w:p>
+      <w:pPr>
+        <w:pStyle w:val="Listenabsatz"/>
+        <w:ind w:left="1785"/>
+      </w:pPr>
+    </w:p>
+    <w:p/>
+    <w:p>
+      <w:pPr>
+        <w:rPr>
+          <w:b/>
+          <w:bCs/>
+          <w:u w:val="single"/>
+        </w:rPr>
+      </w:pPr>
+      <w:r>
+        <w:t>JobSetRunResult</w:t>
+      </w:r>
+      <w:r>
+        <w:t xml:space="preserve"> </w:t>
+      </w:r>
+      <w:r>
+        <w:rPr>
+          <w:b/>
+          <w:bCs/>
+          <w:u w:val="single"/>
+        </w:rPr>
+        <w:t>placeLeftoverJobs</w:t>
       </w:r>
     </w:p>
     <w:p>
@@ -337,7 +493,50 @@
           <w:numId w:val="1"/>
         </w:numPr>
       </w:pPr>
-    </w:p>
+      <w:r>
+        <w:rPr>
+          <w:color w:val="C00000"/>
+        </w:rPr>
+        <w:t>Schleife</w:t>
+      </w:r>
+      <w:r>
+        <w:t xml:space="preserve">: </w:t>
+      </w:r>
+      <w:r>
+        <w:t xml:space="preserve">Ruft für jeden einzelnen Job </w:t>
+      </w:r>
+      <w:r>
+        <w:rPr>
+          <w:u w:val="single"/>
+        </w:rPr>
+        <w:t>Algorithm.placeJob</w:t>
+      </w:r>
+      <w:r>
+        <w:t xml:space="preserve"> auf</w:t>
+      </w:r>
+    </w:p>
+    <w:p>
+      <w:pPr>
+        <w:pStyle w:val="Listenabsatz"/>
+        <w:numPr>
+          <w:ilvl w:val="0"/>
+          <w:numId w:val="1"/>
+        </w:numPr>
+      </w:pPr>
+      <w:r>
+        <w:t xml:space="preserve">In BenchmarkResult mit </w:t>
+      </w:r>
+      <w:r>
+        <w:rPr>
+          <w:u w:val="single"/>
+        </w:rPr>
+        <w:t>buildBenchmarkResults</w:t>
+      </w:r>
+      <w:r>
+        <w:t xml:space="preserve"> speichern.</w:t>
+      </w:r>
+    </w:p>
+    <w:p/>
     <w:sectPr>
       <w:pgSz w:w="11906" w:h="16838"/>
       <w:pgMar w:top="1417" w:right="1417" w:bottom="1134" w:left="1417" w:header="708" w:footer="708" w:gutter="0"/>

</xml_diff>